<commit_message>
test the attributes of user model
</commit_message>
<xml_diff>
--- a/doc/CommonAdministrativeTasks.docx
+++ b/doc/CommonAdministrativeTasks.docx
@@ -237,6 +237,41 @@
       <w:pPr>
         <w:ind w:left="720"/>
         <w:jc w:val="both"/>
+      </w:pPr>
+      <w:r>
+        <w:rPr>
+          <w:rStyle w:val="HTMLCode"/>
+          <w:rFonts w:eastAsiaTheme="majorEastAsia"/>
+        </w:rPr>
+        <w:t xml:space="preserve">&gt; </w:t>
+      </w:r>
+      <w:r>
+        <w:t xml:space="preserve">rake environment RAILS_ENV=test </w:t>
+      </w:r>
+      <w:proofErr w:type="spellStart"/>
+      <w:r>
+        <w:t>db</w:t>
+      </w:r>
+      <w:proofErr w:type="gramStart"/>
+      <w:r>
+        <w:t>:migrate</w:t>
+      </w:r>
+      <w:proofErr w:type="spellEnd"/>
+      <w:proofErr w:type="gramEnd"/>
+    </w:p>
+    <w:p>
+      <w:pPr>
+        <w:ind w:left="720"/>
+        <w:jc w:val="both"/>
+      </w:pPr>
+      <w:r>
+        <w:t>Or</w:t>
+      </w:r>
+    </w:p>
+    <w:p>
+      <w:pPr>
+        <w:ind w:left="720"/>
+        <w:jc w:val="both"/>
         <w:rPr>
           <w:rStyle w:val="HTMLCode"/>
           <w:rFonts w:asciiTheme="minorHAnsi" w:eastAsiaTheme="minorHAnsi" w:hAnsiTheme="minorHAnsi" w:cstheme="minorBidi"/>
@@ -251,19 +286,98 @@
         </w:rPr>
         <w:t xml:space="preserve">&gt; </w:t>
       </w:r>
-      <w:r>
-        <w:t xml:space="preserve">rake environment RAILS_ENV=test </w:t>
+      <w:proofErr w:type="gramStart"/>
+      <w:r>
+        <w:rPr>
+          <w:rStyle w:val="HTMLCode"/>
+          <w:rFonts w:eastAsiaTheme="majorEastAsia"/>
+        </w:rPr>
+        <w:t>rake</w:t>
+      </w:r>
+      <w:proofErr w:type="gramEnd"/>
+      <w:r>
+        <w:rPr>
+          <w:rStyle w:val="HTMLCode"/>
+          <w:rFonts w:eastAsiaTheme="majorEastAsia"/>
+        </w:rPr>
+        <w:t xml:space="preserve"> </w:t>
       </w:r>
       <w:proofErr w:type="spellStart"/>
       <w:r>
-        <w:t>db</w:t>
-      </w:r>
-      <w:proofErr w:type="gramStart"/>
-      <w:r>
-        <w:t>:migrate</w:t>
+        <w:rPr>
+          <w:rStyle w:val="HTMLCode"/>
+          <w:rFonts w:eastAsiaTheme="majorEastAsia"/>
+        </w:rPr>
+        <w:t>db:test:prepare</w:t>
       </w:r>
       <w:proofErr w:type="spellEnd"/>
-      <w:proofErr w:type="gramEnd"/>
+      <w:r>
+        <w:rPr>
+          <w:rStyle w:val="HTMLCode"/>
+          <w:rFonts w:asciiTheme="minorHAnsi" w:eastAsiaTheme="minorHAnsi" w:hAnsiTheme="minorHAnsi" w:cstheme="minorBidi"/>
+          <w:sz w:val="22"/>
+          <w:szCs w:val="22"/>
+        </w:rPr>
+        <w:t xml:space="preserve"> </w:t>
+      </w:r>
+    </w:p>
+    <w:p>
+      <w:pPr>
+        <w:pStyle w:val="ListParagraph"/>
+        <w:numPr>
+          <w:ilvl w:val="0"/>
+          <w:numId w:val="3"/>
+        </w:numPr>
+        <w:jc w:val="both"/>
+        <w:rPr>
+          <w:rStyle w:val="HTMLCode"/>
+          <w:rFonts w:asciiTheme="minorHAnsi" w:eastAsiaTheme="minorHAnsi" w:hAnsiTheme="minorHAnsi" w:cstheme="minorBidi"/>
+          <w:sz w:val="22"/>
+          <w:szCs w:val="22"/>
+        </w:rPr>
+      </w:pPr>
+      <w:r>
+        <w:rPr>
+          <w:rStyle w:val="HTMLCode"/>
+          <w:rFonts w:asciiTheme="minorHAnsi" w:eastAsiaTheme="minorHAnsi" w:hAnsiTheme="minorHAnsi" w:cstheme="minorBidi"/>
+          <w:sz w:val="22"/>
+          <w:szCs w:val="22"/>
+        </w:rPr>
+        <w:t>Run the test suite</w:t>
+      </w:r>
+    </w:p>
+    <w:p>
+      <w:pPr>
+        <w:ind w:left="720"/>
+        <w:jc w:val="both"/>
+        <w:rPr>
+          <w:rStyle w:val="HTMLCode"/>
+          <w:rFonts w:eastAsiaTheme="majorEastAsia"/>
+        </w:rPr>
+      </w:pPr>
+      <w:r>
+        <w:rPr>
+          <w:rStyle w:val="HTMLCode"/>
+          <w:rFonts w:eastAsiaTheme="majorEastAsia"/>
+        </w:rPr>
+        <w:t xml:space="preserve">&gt; bundle exec </w:t>
+      </w:r>
+      <w:proofErr w:type="spellStart"/>
+      <w:r>
+        <w:rPr>
+          <w:rStyle w:val="HTMLCode"/>
+          <w:rFonts w:eastAsiaTheme="majorEastAsia"/>
+        </w:rPr>
+        <w:t>rspec</w:t>
+      </w:r>
+      <w:proofErr w:type="spellEnd"/>
+      <w:r>
+        <w:rPr>
+          <w:rStyle w:val="HTMLCode"/>
+          <w:rFonts w:eastAsiaTheme="majorEastAsia"/>
+        </w:rPr>
+        <w:t xml:space="preserve"> spec</w:t>
+      </w:r>
     </w:p>
     <w:sectPr>
       <w:pgSz w:w="12240" w:h="15840"/>
@@ -278,6 +392,118 @@
 <file path=word/numbering.xml><?xml version="1.0" encoding="utf-8"?>
 <w:numbering xmlns:ve="http://schemas.openxmlformats.org/markup-compatibility/2006" xmlns:o="urn:schemas-microsoft-com:office:office" xmlns:r="http://schemas.openxmlformats.org/officeDocument/2006/relationships" xmlns:m="http://schemas.openxmlformats.org/officeDocument/2006/math" xmlns:v="urn:schemas-microsoft-com:vml" xmlns:wp="http://schemas.openxmlformats.org/drawingml/2006/wordprocessingDrawing" xmlns:w10="urn:schemas-microsoft-com:office:word" xmlns:w="http://schemas.openxmlformats.org/wordprocessingml/2006/main" xmlns:wne="http://schemas.microsoft.com/office/word/2006/wordml">
   <w:abstractNum w:abstractNumId="0">
+    <w:nsid w:val="18FD4756"/>
+    <w:multiLevelType w:val="hybridMultilevel"/>
+    <w:tmpl w:val="EBBC2C86"/>
+    <w:lvl w:ilvl="0" w:tplc="A28EBC8C">
+      <w:numFmt w:val="bullet"/>
+      <w:lvlText w:val=""/>
+      <w:lvlJc w:val="left"/>
+      <w:pPr>
+        <w:ind w:left="1080" w:hanging="360"/>
+      </w:pPr>
+      <w:rPr>
+        <w:rFonts w:ascii="Wingdings" w:eastAsiaTheme="minorHAnsi" w:hAnsi="Wingdings" w:cstheme="minorBidi" w:hint="default"/>
+      </w:rPr>
+    </w:lvl>
+    <w:lvl w:ilvl="1" w:tplc="04090003" w:tentative="1">
+      <w:start w:val="1"/>
+      <w:numFmt w:val="bullet"/>
+      <w:lvlText w:val="o"/>
+      <w:lvlJc w:val="left"/>
+      <w:pPr>
+        <w:ind w:left="1800" w:hanging="360"/>
+      </w:pPr>
+      <w:rPr>
+        <w:rFonts w:ascii="Courier New" w:hAnsi="Courier New" w:cs="Courier New" w:hint="default"/>
+      </w:rPr>
+    </w:lvl>
+    <w:lvl w:ilvl="2" w:tplc="04090005" w:tentative="1">
+      <w:start w:val="1"/>
+      <w:numFmt w:val="bullet"/>
+      <w:lvlText w:val=""/>
+      <w:lvlJc w:val="left"/>
+      <w:pPr>
+        <w:ind w:left="2520" w:hanging="360"/>
+      </w:pPr>
+      <w:rPr>
+        <w:rFonts w:ascii="Wingdings" w:hAnsi="Wingdings" w:hint="default"/>
+      </w:rPr>
+    </w:lvl>
+    <w:lvl w:ilvl="3" w:tplc="04090001" w:tentative="1">
+      <w:start w:val="1"/>
+      <w:numFmt w:val="bullet"/>
+      <w:lvlText w:val=""/>
+      <w:lvlJc w:val="left"/>
+      <w:pPr>
+        <w:ind w:left="3240" w:hanging="360"/>
+      </w:pPr>
+      <w:rPr>
+        <w:rFonts w:ascii="Symbol" w:hAnsi="Symbol" w:hint="default"/>
+      </w:rPr>
+    </w:lvl>
+    <w:lvl w:ilvl="4" w:tplc="04090003" w:tentative="1">
+      <w:start w:val="1"/>
+      <w:numFmt w:val="bullet"/>
+      <w:lvlText w:val="o"/>
+      <w:lvlJc w:val="left"/>
+      <w:pPr>
+        <w:ind w:left="3960" w:hanging="360"/>
+      </w:pPr>
+      <w:rPr>
+        <w:rFonts w:ascii="Courier New" w:hAnsi="Courier New" w:cs="Courier New" w:hint="default"/>
+      </w:rPr>
+    </w:lvl>
+    <w:lvl w:ilvl="5" w:tplc="04090005" w:tentative="1">
+      <w:start w:val="1"/>
+      <w:numFmt w:val="bullet"/>
+      <w:lvlText w:val=""/>
+      <w:lvlJc w:val="left"/>
+      <w:pPr>
+        <w:ind w:left="4680" w:hanging="360"/>
+      </w:pPr>
+      <w:rPr>
+        <w:rFonts w:ascii="Wingdings" w:hAnsi="Wingdings" w:hint="default"/>
+      </w:rPr>
+    </w:lvl>
+    <w:lvl w:ilvl="6" w:tplc="04090001" w:tentative="1">
+      <w:start w:val="1"/>
+      <w:numFmt w:val="bullet"/>
+      <w:lvlText w:val=""/>
+      <w:lvlJc w:val="left"/>
+      <w:pPr>
+        <w:ind w:left="5400" w:hanging="360"/>
+      </w:pPr>
+      <w:rPr>
+        <w:rFonts w:ascii="Symbol" w:hAnsi="Symbol" w:hint="default"/>
+      </w:rPr>
+    </w:lvl>
+    <w:lvl w:ilvl="7" w:tplc="04090003" w:tentative="1">
+      <w:start w:val="1"/>
+      <w:numFmt w:val="bullet"/>
+      <w:lvlText w:val="o"/>
+      <w:lvlJc w:val="left"/>
+      <w:pPr>
+        <w:ind w:left="6120" w:hanging="360"/>
+      </w:pPr>
+      <w:rPr>
+        <w:rFonts w:ascii="Courier New" w:hAnsi="Courier New" w:cs="Courier New" w:hint="default"/>
+      </w:rPr>
+    </w:lvl>
+    <w:lvl w:ilvl="8" w:tplc="04090005" w:tentative="1">
+      <w:start w:val="1"/>
+      <w:numFmt w:val="bullet"/>
+      <w:lvlText w:val=""/>
+      <w:lvlJc w:val="left"/>
+      <w:pPr>
+        <w:ind w:left="6840" w:hanging="360"/>
+      </w:pPr>
+      <w:rPr>
+        <w:rFonts w:ascii="Wingdings" w:hAnsi="Wingdings" w:hint="default"/>
+      </w:rPr>
+    </w:lvl>
+  </w:abstractNum>
+  <w:abstractNum w:abstractNumId="1">
     <w:nsid w:val="1A5A2295"/>
     <w:multiLevelType w:val="hybridMultilevel"/>
     <w:tmpl w:val="D0E213AE"/>
@@ -363,7 +589,7 @@
       </w:pPr>
     </w:lvl>
   </w:abstractNum>
-  <w:abstractNum w:abstractNumId="1">
+  <w:abstractNum w:abstractNumId="2">
     <w:nsid w:val="2506057F"/>
     <w:multiLevelType w:val="hybridMultilevel"/>
     <w:tmpl w:val="F26C9E30"/>
@@ -449,7 +675,7 @@
       </w:pPr>
     </w:lvl>
   </w:abstractNum>
-  <w:abstractNum w:abstractNumId="2">
+  <w:abstractNum w:abstractNumId="3">
     <w:nsid w:val="330A4741"/>
     <w:multiLevelType w:val="hybridMultilevel"/>
     <w:tmpl w:val="8D649F54"/>
@@ -562,14 +788,132 @@
       </w:rPr>
     </w:lvl>
   </w:abstractNum>
+  <w:abstractNum w:abstractNumId="4">
+    <w:nsid w:val="418F4A36"/>
+    <w:multiLevelType w:val="hybridMultilevel"/>
+    <w:tmpl w:val="41FAA31E"/>
+    <w:lvl w:ilvl="0" w:tplc="BBA67894">
+      <w:numFmt w:val="bullet"/>
+      <w:lvlText w:val=""/>
+      <w:lvlJc w:val="left"/>
+      <w:pPr>
+        <w:ind w:left="1080" w:hanging="360"/>
+      </w:pPr>
+      <w:rPr>
+        <w:rFonts w:ascii="Wingdings" w:eastAsiaTheme="majorEastAsia" w:hAnsi="Wingdings" w:cs="Courier New" w:hint="default"/>
+      </w:rPr>
+    </w:lvl>
+    <w:lvl w:ilvl="1" w:tplc="04090003" w:tentative="1">
+      <w:start w:val="1"/>
+      <w:numFmt w:val="bullet"/>
+      <w:lvlText w:val="o"/>
+      <w:lvlJc w:val="left"/>
+      <w:pPr>
+        <w:ind w:left="1800" w:hanging="360"/>
+      </w:pPr>
+      <w:rPr>
+        <w:rFonts w:ascii="Courier New" w:hAnsi="Courier New" w:cs="Courier New" w:hint="default"/>
+      </w:rPr>
+    </w:lvl>
+    <w:lvl w:ilvl="2" w:tplc="04090005" w:tentative="1">
+      <w:start w:val="1"/>
+      <w:numFmt w:val="bullet"/>
+      <w:lvlText w:val=""/>
+      <w:lvlJc w:val="left"/>
+      <w:pPr>
+        <w:ind w:left="2520" w:hanging="360"/>
+      </w:pPr>
+      <w:rPr>
+        <w:rFonts w:ascii="Wingdings" w:hAnsi="Wingdings" w:hint="default"/>
+      </w:rPr>
+    </w:lvl>
+    <w:lvl w:ilvl="3" w:tplc="04090001" w:tentative="1">
+      <w:start w:val="1"/>
+      <w:numFmt w:val="bullet"/>
+      <w:lvlText w:val=""/>
+      <w:lvlJc w:val="left"/>
+      <w:pPr>
+        <w:ind w:left="3240" w:hanging="360"/>
+      </w:pPr>
+      <w:rPr>
+        <w:rFonts w:ascii="Symbol" w:hAnsi="Symbol" w:hint="default"/>
+      </w:rPr>
+    </w:lvl>
+    <w:lvl w:ilvl="4" w:tplc="04090003" w:tentative="1">
+      <w:start w:val="1"/>
+      <w:numFmt w:val="bullet"/>
+      <w:lvlText w:val="o"/>
+      <w:lvlJc w:val="left"/>
+      <w:pPr>
+        <w:ind w:left="3960" w:hanging="360"/>
+      </w:pPr>
+      <w:rPr>
+        <w:rFonts w:ascii="Courier New" w:hAnsi="Courier New" w:cs="Courier New" w:hint="default"/>
+      </w:rPr>
+    </w:lvl>
+    <w:lvl w:ilvl="5" w:tplc="04090005" w:tentative="1">
+      <w:start w:val="1"/>
+      <w:numFmt w:val="bullet"/>
+      <w:lvlText w:val=""/>
+      <w:lvlJc w:val="left"/>
+      <w:pPr>
+        <w:ind w:left="4680" w:hanging="360"/>
+      </w:pPr>
+      <w:rPr>
+        <w:rFonts w:ascii="Wingdings" w:hAnsi="Wingdings" w:hint="default"/>
+      </w:rPr>
+    </w:lvl>
+    <w:lvl w:ilvl="6" w:tplc="04090001" w:tentative="1">
+      <w:start w:val="1"/>
+      <w:numFmt w:val="bullet"/>
+      <w:lvlText w:val=""/>
+      <w:lvlJc w:val="left"/>
+      <w:pPr>
+        <w:ind w:left="5400" w:hanging="360"/>
+      </w:pPr>
+      <w:rPr>
+        <w:rFonts w:ascii="Symbol" w:hAnsi="Symbol" w:hint="default"/>
+      </w:rPr>
+    </w:lvl>
+    <w:lvl w:ilvl="7" w:tplc="04090003" w:tentative="1">
+      <w:start w:val="1"/>
+      <w:numFmt w:val="bullet"/>
+      <w:lvlText w:val="o"/>
+      <w:lvlJc w:val="left"/>
+      <w:pPr>
+        <w:ind w:left="6120" w:hanging="360"/>
+      </w:pPr>
+      <w:rPr>
+        <w:rFonts w:ascii="Courier New" w:hAnsi="Courier New" w:cs="Courier New" w:hint="default"/>
+      </w:rPr>
+    </w:lvl>
+    <w:lvl w:ilvl="8" w:tplc="04090005" w:tentative="1">
+      <w:start w:val="1"/>
+      <w:numFmt w:val="bullet"/>
+      <w:lvlText w:val=""/>
+      <w:lvlJc w:val="left"/>
+      <w:pPr>
+        <w:ind w:left="6840" w:hanging="360"/>
+      </w:pPr>
+      <w:rPr>
+        <w:rFonts w:ascii="Wingdings" w:hAnsi="Wingdings" w:hint="default"/>
+      </w:rPr>
+    </w:lvl>
+  </w:abstractNum>
   <w:num w:numId="1">
+    <w:abstractNumId w:val="1"/>
+  </w:num>
+  <w:num w:numId="2">
+    <w:abstractNumId w:val="2"/>
+  </w:num>
+  <w:num w:numId="3">
+    <w:abstractNumId w:val="3"/>
+  </w:num>
+  <w:num w:numId="4">
     <w:abstractNumId w:val="0"/>
   </w:num>
-  <w:num w:numId="2">
-    <w:abstractNumId w:val="1"/>
-  </w:num>
-  <w:num w:numId="3">
-    <w:abstractNumId w:val="2"/>
+  <w:num w:numId="5">
+    <w:abstractNumId w:val="4"/>
   </w:num>
 </w:numbering>
 </file>

</xml_diff>

<commit_message>
add tests for RejectNote
</commit_message>
<xml_diff>
--- a/doc/CommonAdministrativeTasks.docx
+++ b/doc/CommonAdministrativeTasks.docx
@@ -199,6 +199,21 @@
         </w:rPr>
         <w:t xml:space="preserve">&gt; </w:t>
       </w:r>
+      <w:proofErr w:type="gramStart"/>
+      <w:r>
+        <w:t>bundle</w:t>
+      </w:r>
+      <w:proofErr w:type="gramEnd"/>
+      <w:r>
+        <w:t xml:space="preserve"> exec</w:t>
+      </w:r>
+      <w:r>
+        <w:rPr>
+          <w:rStyle w:val="HTMLCode"/>
+          <w:rFonts w:eastAsiaTheme="majorEastAsia"/>
+        </w:rPr>
+        <w:t xml:space="preserve"> </w:t>
+      </w:r>
       <w:r>
         <w:t xml:space="preserve">rake </w:t>
       </w:r>
@@ -246,6 +261,16 @@
         <w:t xml:space="preserve">&gt; </w:t>
       </w:r>
       <w:r>
+        <w:t>bundle exec</w:t>
+      </w:r>
+      <w:r>
+        <w:rPr>
+          <w:rStyle w:val="HTMLCode"/>
+          <w:rFonts w:eastAsiaTheme="majorEastAsia"/>
+        </w:rPr>
+        <w:t xml:space="preserve"> </w:t>
+      </w:r>
+      <w:r>
         <w:t xml:space="preserve">rake environment RAILS_ENV=test </w:t>
       </w:r>
       <w:proofErr w:type="spellStart"/>
@@ -288,19 +313,25 @@
       </w:r>
       <w:proofErr w:type="gramStart"/>
       <w:r>
-        <w:rPr>
-          <w:rStyle w:val="HTMLCode"/>
-          <w:rFonts w:eastAsiaTheme="majorEastAsia"/>
-        </w:rPr>
-        <w:t>rake</w:t>
+        <w:t>bundle</w:t>
       </w:r>
       <w:proofErr w:type="gramEnd"/>
       <w:r>
+        <w:t xml:space="preserve"> exec</w:t>
+      </w:r>
+      <w:r>
         <w:rPr>
           <w:rStyle w:val="HTMLCode"/>
           <w:rFonts w:eastAsiaTheme="majorEastAsia"/>
         </w:rPr>
         <w:t xml:space="preserve"> </w:t>
+      </w:r>
+      <w:r>
+        <w:rPr>
+          <w:rStyle w:val="HTMLCode"/>
+          <w:rFonts w:eastAsiaTheme="majorEastAsia"/>
+        </w:rPr>
+        <w:t xml:space="preserve">rake </w:t>
       </w:r>
       <w:proofErr w:type="spellStart"/>
       <w:r>

</xml_diff>